<commit_message>
Code clean up Add defaults product images Add sprint document
</commit_message>
<xml_diff>
--- a/Phase 3/sprint document.docx
+++ b/Phase 3/sprint document.docx
@@ -1,6 +1,6 @@
 
 <file path=word/document.xml><?xml version="1.0" encoding="utf-8"?>
-<w:document xmlns:wpc="http://schemas.microsoft.com/office/word/2010/wordprocessingCanvas" xmlns:cx="http://schemas.microsoft.com/office/drawing/2014/chartex" xmlns:cx1="http://schemas.microsoft.com/office/drawing/2015/9/8/chartex" xmlns:cx2="http://schemas.microsoft.com/office/drawing/2015/10/21/chartex" xmlns:cx3="http://schemas.microsoft.com/office/drawing/2016/5/9/chartex" xmlns:cx4="http://schemas.microsoft.com/office/drawing/2016/5/10/chartex" xmlns:cx5="http://schemas.microsoft.com/office/drawing/2016/5/11/chartex" xmlns:cx6="http://schemas.microsoft.com/office/drawing/2016/5/12/chartex" xmlns:cx7="http://schemas.microsoft.com/office/drawing/2016/5/13/chartex" xmlns:cx8="http://schemas.microsoft.com/office/drawing/2016/5/14/chartex" xmlns:mc="http://schemas.openxmlformats.org/markup-compatibility/2006" xmlns:aink="http://schemas.microsoft.com/office/drawing/2016/ink" xmlns:am3d="http://schemas.microsoft.com/office/drawing/2017/model3d" xmlns:o="urn:schemas-microsoft-com:office:office" xmlns:oel="http://schemas.microsoft.com/office/2019/extlst" xmlns:r="http://schemas.openxmlformats.org/officeDocument/2006/relationships" xmlns:m="http://schemas.openxmlformats.org/officeDocument/2006/math" xmlns:v="urn:schemas-microsoft-com:vml" xmlns:wp14="http://schemas.microsoft.com/office/word/2010/wordprocessingDrawing" xmlns:wp="http://schemas.openxmlformats.org/drawingml/2006/wordprocessingDrawing" xmlns:w10="urn:schemas-microsoft-com:office:word" xmlns:w="http://schemas.openxmlformats.org/wordprocessingml/2006/main" xmlns:w14="http://schemas.microsoft.com/office/word/2010/wordml" xmlns:w15="http://schemas.microsoft.com/office/word/2012/wordml" xmlns:w16cex="http://schemas.microsoft.com/office/word/2018/wordml/cex" xmlns:w16cid="http://schemas.microsoft.com/office/word/2016/wordml/cid" xmlns:w16="http://schemas.microsoft.com/office/word/2018/wordml" xmlns:w16sdtdh="http://schemas.microsoft.com/office/word/2020/wordml/sdtdatahash" xmlns:w16se="http://schemas.microsoft.com/office/word/2015/wordml/symex" xmlns:wpg="http://schemas.microsoft.com/office/word/2010/wordprocessingGroup" xmlns:wpi="http://schemas.microsoft.com/office/word/2010/wordprocessingInk" xmlns:wne="http://schemas.microsoft.com/office/word/2006/wordml" xmlns:wps="http://schemas.microsoft.com/office/word/2010/wordprocessingShape" mc:Ignorable="w14 w15 w16se w16cid w16 w16cex w16sdtdh wp14">
+<w:document xmlns:wpc="http://schemas.microsoft.com/office/word/2010/wordprocessingCanvas" xmlns:cx="http://schemas.microsoft.com/office/drawing/2014/chartex" xmlns:cx1="http://schemas.microsoft.com/office/drawing/2015/9/8/chartex" xmlns:cx2="http://schemas.microsoft.com/office/drawing/2015/10/21/chartex" xmlns:cx3="http://schemas.microsoft.com/office/drawing/2016/5/9/chartex" xmlns:cx4="http://schemas.microsoft.com/office/drawing/2016/5/10/chartex" xmlns:cx5="http://schemas.microsoft.com/office/drawing/2016/5/11/chartex" xmlns:cx6="http://schemas.microsoft.com/office/drawing/2016/5/12/chartex" xmlns:cx7="http://schemas.microsoft.com/office/drawing/2016/5/13/chartex" xmlns:cx8="http://schemas.microsoft.com/office/drawing/2016/5/14/chartex" xmlns:mc="http://schemas.openxmlformats.org/markup-compatibility/2006" xmlns:aink="http://schemas.microsoft.com/office/drawing/2016/ink" xmlns:am3d="http://schemas.microsoft.com/office/drawing/2017/model3d" xmlns:o="urn:schemas-microsoft-com:office:office" xmlns:oel="http://schemas.microsoft.com/office/2019/extlst" xmlns:r="http://schemas.openxmlformats.org/officeDocument/2006/relationships" xmlns:m="http://schemas.openxmlformats.org/officeDocument/2006/math" xmlns:v="urn:schemas-microsoft-com:vml" xmlns:wp14="http://schemas.microsoft.com/office/word/2010/wordprocessingDrawing" xmlns:wp="http://schemas.openxmlformats.org/drawingml/2006/wordprocessingDrawing" xmlns:w10="urn:schemas-microsoft-com:office:word" xmlns:w="http://schemas.openxmlformats.org/wordprocessingml/2006/main" xmlns:w14="http://schemas.microsoft.com/office/word/2010/wordml" xmlns:w15="http://schemas.microsoft.com/office/word/2012/wordml" xmlns:w16cex="http://schemas.microsoft.com/office/word/2018/wordml/cex" xmlns:w16cid="http://schemas.microsoft.com/office/word/2016/wordml/cid" xmlns:w16="http://schemas.microsoft.com/office/word/2018/wordml" xmlns:w16du="http://schemas.microsoft.com/office/word/2023/wordml/word16du" xmlns:w16sdtdh="http://schemas.microsoft.com/office/word/2020/wordml/sdtdatahash" xmlns:w16se="http://schemas.microsoft.com/office/word/2015/wordml/symex" xmlns:wpg="http://schemas.microsoft.com/office/word/2010/wordprocessingGroup" xmlns:wpi="http://schemas.microsoft.com/office/word/2010/wordprocessingInk" xmlns:wne="http://schemas.microsoft.com/office/word/2006/wordml" xmlns:wps="http://schemas.microsoft.com/office/word/2010/wordprocessingShape" mc:Ignorable="w14 w15 w16se w16cid w16 w16cex w16sdtdh wp14">
   <w:body>
     <w:p>
       <w:pPr>
@@ -20,7 +20,6 @@
         </w:rPr>
         <w:t xml:space="preserve">Development of </w:t>
       </w:r>
-      <w:proofErr w:type="spellStart"/>
       <w:r>
         <w:rPr>
           <w:b/>
@@ -28,26 +27,7 @@
           <w:sz w:val="32"/>
           <w:szCs w:val="32"/>
         </w:rPr>
-        <w:t>FlyAway</w:t>
-      </w:r>
-      <w:proofErr w:type="spellEnd"/>
-      <w:r>
-        <w:rPr>
-          <w:b/>
-          <w:bCs/>
-          <w:sz w:val="32"/>
-          <w:szCs w:val="32"/>
-        </w:rPr>
-        <w:t xml:space="preserve"> </w:t>
-      </w:r>
-      <w:r>
-        <w:rPr>
-          <w:b/>
-          <w:bCs/>
-          <w:sz w:val="32"/>
-          <w:szCs w:val="32"/>
-        </w:rPr>
-        <w:t>Booking Web Application</w:t>
+        <w:t>SportyShoes.com(E-commerce Web Application)</w:t>
       </w:r>
     </w:p>
     <w:p>
@@ -185,7 +165,7 @@
           <w:sz w:val="28"/>
           <w:szCs w:val="28"/>
         </w:rPr>
-        <w:t>2</w:t>
+        <w:t>3</w:t>
       </w:r>
       <w:r>
         <w:rPr>
@@ -234,21 +214,7 @@
           <w:sz w:val="28"/>
           <w:szCs w:val="28"/>
         </w:rPr>
-        <w:t>This is Jakarta EE web application through which a user can make a booking for a flight</w:t>
-      </w:r>
-      <w:r>
-        <w:rPr>
-          <w:sz w:val="28"/>
-          <w:szCs w:val="28"/>
-        </w:rPr>
-        <w:t>.</w:t>
-      </w:r>
-      <w:r>
-        <w:rPr>
-          <w:sz w:val="28"/>
-          <w:szCs w:val="28"/>
-        </w:rPr>
-        <w:t xml:space="preserve"> Admin manages the backend doing this like adding airlines and flights.</w:t>
+        <w:t>This is a Spring Boot 3 application through which users are able to buy shoes online. To place orders, users must register themselves.</w:t>
       </w:r>
     </w:p>
     <w:p>
@@ -342,7 +308,7 @@
           <w:sz w:val="28"/>
           <w:szCs w:val="28"/>
         </w:rPr>
-        <w:t>Jakarta EE 10</w:t>
+        <w:t>Spring Boot 3</w:t>
       </w:r>
     </w:p>
     <w:p>
@@ -362,7 +328,7 @@
           <w:sz w:val="28"/>
           <w:szCs w:val="28"/>
         </w:rPr>
-        <w:t>Tomcat Application Server 10</w:t>
+        <w:t>Spring Security 6</w:t>
       </w:r>
     </w:p>
     <w:p>
@@ -382,6 +348,68 @@
           <w:sz w:val="28"/>
           <w:szCs w:val="28"/>
         </w:rPr>
+        <w:t>Spring  Data JPA</w:t>
+      </w:r>
+    </w:p>
+    <w:p>
+      <w:pPr>
+        <w:pStyle w:val="ListParagraph"/>
+        <w:numPr>
+          <w:ilvl w:val="0"/>
+          <w:numId w:val="2"/>
+        </w:numPr>
+        <w:rPr>
+          <w:sz w:val="28"/>
+          <w:szCs w:val="28"/>
+        </w:rPr>
+      </w:pPr>
+      <w:r>
+        <w:rPr>
+          <w:sz w:val="28"/>
+          <w:szCs w:val="28"/>
+        </w:rPr>
+        <w:t>Spring JDBC</w:t>
+      </w:r>
+    </w:p>
+    <w:p>
+      <w:pPr>
+        <w:pStyle w:val="ListParagraph"/>
+        <w:numPr>
+          <w:ilvl w:val="0"/>
+          <w:numId w:val="2"/>
+        </w:numPr>
+        <w:rPr>
+          <w:sz w:val="28"/>
+          <w:szCs w:val="28"/>
+        </w:rPr>
+      </w:pPr>
+      <w:proofErr w:type="spellStart"/>
+      <w:r>
+        <w:rPr>
+          <w:sz w:val="28"/>
+          <w:szCs w:val="28"/>
+        </w:rPr>
+        <w:t>Thymeleaf</w:t>
+      </w:r>
+      <w:proofErr w:type="spellEnd"/>
+    </w:p>
+    <w:p>
+      <w:pPr>
+        <w:pStyle w:val="ListParagraph"/>
+        <w:numPr>
+          <w:ilvl w:val="0"/>
+          <w:numId w:val="2"/>
+        </w:numPr>
+        <w:rPr>
+          <w:sz w:val="28"/>
+          <w:szCs w:val="28"/>
+        </w:rPr>
+      </w:pPr>
+      <w:r>
+        <w:rPr>
+          <w:sz w:val="28"/>
+          <w:szCs w:val="28"/>
+        </w:rPr>
         <w:t>Lombok</w:t>
       </w:r>
     </w:p>
@@ -402,7 +430,7 @@
           <w:sz w:val="28"/>
           <w:szCs w:val="28"/>
         </w:rPr>
-        <w:t>Bootstrap 5</w:t>
+        <w:t>Material Design For Bootstrap (MDB6)</w:t>
       </w:r>
     </w:p>
     <w:p>
@@ -550,34 +578,27 @@
         </w:rPr>
         <w:t>For Java concepts in the project: The application requires JDK 17</w:t>
       </w:r>
-      <w:r>
-        <w:rPr>
-          <w:sz w:val="28"/>
-          <w:szCs w:val="28"/>
-        </w:rPr>
-        <w:t xml:space="preserve"> &amp; Tomcat 10</w:t>
-      </w:r>
-    </w:p>
-    <w:p>
-      <w:pPr>
-        <w:rPr>
-          <w:sz w:val="28"/>
-          <w:szCs w:val="28"/>
-        </w:rPr>
-      </w:pPr>
-      <w:r>
-        <w:rPr>
-          <w:sz w:val="28"/>
-          <w:szCs w:val="28"/>
-        </w:rPr>
-        <w:t>It uses concepts such as</w:t>
-      </w:r>
-      <w:r>
-        <w:rPr>
-          <w:sz w:val="28"/>
-          <w:szCs w:val="28"/>
-        </w:rPr>
-        <w:t xml:space="preserve"> Servlet API, SQL etc.</w:t>
+    </w:p>
+    <w:p>
+      <w:pPr>
+        <w:rPr>
+          <w:sz w:val="28"/>
+          <w:szCs w:val="28"/>
+        </w:rPr>
+      </w:pPr>
+      <w:r>
+        <w:rPr>
+          <w:sz w:val="28"/>
+          <w:szCs w:val="28"/>
+        </w:rPr>
+        <w:t>Since this is a Spring application it uses various Spring concepts like AOP, Spring Context, Auto Configuration, Inversion of Control(Dependency Injection)</w:t>
+      </w:r>
+      <w:r>
+        <w:rPr>
+          <w:sz w:val="28"/>
+          <w:szCs w:val="28"/>
+        </w:rPr>
+        <w:t xml:space="preserve"> etc.</w:t>
       </w:r>
     </w:p>
     <w:p>
@@ -612,7 +633,6 @@
           <w:sz w:val="28"/>
           <w:szCs w:val="28"/>
         </w:rPr>
-        <w:lastRenderedPageBreak/>
         <w:t>PROJECT IMPLEMENTATION</w:t>
       </w:r>
     </w:p>
@@ -922,7 +942,7 @@
           <w:sz w:val="28"/>
           <w:szCs w:val="28"/>
         </w:rPr>
-        <w:t>Passenger ability to search available flights depending on date and source and destination</w:t>
+        <w:t>Build home page listing available categories for products</w:t>
       </w:r>
     </w:p>
     <w:p>
@@ -942,7 +962,7 @@
           <w:sz w:val="28"/>
           <w:szCs w:val="28"/>
         </w:rPr>
-        <w:t>Passenger ability to view available flights depending on search parameters</w:t>
+        <w:t>User to be able to log in</w:t>
       </w:r>
     </w:p>
     <w:p>
@@ -962,7 +982,14 @@
           <w:sz w:val="28"/>
           <w:szCs w:val="28"/>
         </w:rPr>
-        <w:t>Passenger ability to register for a flight</w:t>
+        <w:t xml:space="preserve">User to be able to </w:t>
+      </w:r>
+      <w:r>
+        <w:rPr>
+          <w:sz w:val="28"/>
+          <w:szCs w:val="28"/>
+        </w:rPr>
+        <w:t>register themselves</w:t>
       </w:r>
     </w:p>
     <w:p>
@@ -982,96 +1009,681 @@
           <w:sz w:val="28"/>
           <w:szCs w:val="28"/>
         </w:rPr>
-        <w:t xml:space="preserve">Ability to make payment via a payment </w:t>
-      </w:r>
+        <w:t>User to be able to browse products in categories</w:t>
+      </w:r>
+    </w:p>
+    <w:p>
+      <w:pPr>
+        <w:pStyle w:val="ListParagraph"/>
+        <w:numPr>
+          <w:ilvl w:val="0"/>
+          <w:numId w:val="6"/>
+        </w:numPr>
+        <w:rPr>
+          <w:sz w:val="28"/>
+          <w:szCs w:val="28"/>
+        </w:rPr>
+      </w:pPr>
+      <w:r>
+        <w:rPr>
+          <w:sz w:val="28"/>
+          <w:szCs w:val="28"/>
+        </w:rPr>
+        <w:t>User to be able to brows all products from all categories</w:t>
+      </w:r>
+    </w:p>
+    <w:p>
+      <w:pPr>
+        <w:pStyle w:val="ListParagraph"/>
+        <w:numPr>
+          <w:ilvl w:val="0"/>
+          <w:numId w:val="6"/>
+        </w:numPr>
+        <w:rPr>
+          <w:sz w:val="28"/>
+          <w:szCs w:val="28"/>
+        </w:rPr>
+      </w:pPr>
+      <w:r>
+        <w:rPr>
+          <w:sz w:val="28"/>
+          <w:szCs w:val="28"/>
+        </w:rPr>
+        <w:t>User to be able to add items to cart</w:t>
+      </w:r>
+    </w:p>
+    <w:p>
+      <w:pPr>
+        <w:pStyle w:val="ListParagraph"/>
+        <w:numPr>
+          <w:ilvl w:val="0"/>
+          <w:numId w:val="6"/>
+        </w:numPr>
+        <w:rPr>
+          <w:sz w:val="28"/>
+          <w:szCs w:val="28"/>
+        </w:rPr>
+      </w:pPr>
+      <w:r>
+        <w:rPr>
+          <w:sz w:val="28"/>
+          <w:szCs w:val="28"/>
+        </w:rPr>
+        <w:t>User to be able to empty cart items</w:t>
+      </w:r>
+    </w:p>
+    <w:p>
+      <w:pPr>
+        <w:pStyle w:val="ListParagraph"/>
+        <w:numPr>
+          <w:ilvl w:val="0"/>
+          <w:numId w:val="6"/>
+        </w:numPr>
+        <w:rPr>
+          <w:sz w:val="28"/>
+          <w:szCs w:val="28"/>
+        </w:rPr>
+      </w:pPr>
+      <w:r>
+        <w:rPr>
+          <w:sz w:val="28"/>
+          <w:szCs w:val="28"/>
+        </w:rPr>
+        <w:t>User to be able to checkout cart items after logging in</w:t>
+      </w:r>
+    </w:p>
+    <w:p>
+      <w:pPr>
+        <w:pStyle w:val="ListParagraph"/>
+        <w:numPr>
+          <w:ilvl w:val="0"/>
+          <w:numId w:val="6"/>
+        </w:numPr>
+        <w:rPr>
+          <w:sz w:val="28"/>
+          <w:szCs w:val="28"/>
+        </w:rPr>
+      </w:pPr>
+      <w:r>
+        <w:rPr>
+          <w:sz w:val="28"/>
+          <w:szCs w:val="28"/>
+        </w:rPr>
+        <w:t>User to be able to purchase only products in stock</w:t>
+      </w:r>
+    </w:p>
+    <w:p>
+      <w:pPr>
+        <w:pStyle w:val="ListParagraph"/>
+        <w:numPr>
+          <w:ilvl w:val="0"/>
+          <w:numId w:val="6"/>
+        </w:numPr>
+        <w:rPr>
+          <w:sz w:val="28"/>
+          <w:szCs w:val="28"/>
+        </w:rPr>
+      </w:pPr>
+      <w:r>
+        <w:rPr>
+          <w:sz w:val="28"/>
+          <w:szCs w:val="28"/>
+        </w:rPr>
+        <w:t>User to be able to view all orders they have placed</w:t>
+      </w:r>
+    </w:p>
+    <w:p>
+      <w:pPr>
+        <w:pStyle w:val="ListParagraph"/>
+        <w:numPr>
+          <w:ilvl w:val="0"/>
+          <w:numId w:val="6"/>
+        </w:numPr>
+        <w:rPr>
+          <w:sz w:val="28"/>
+          <w:szCs w:val="28"/>
+        </w:rPr>
+      </w:pPr>
+      <w:r>
+        <w:rPr>
+          <w:sz w:val="28"/>
+          <w:szCs w:val="28"/>
+        </w:rPr>
+        <w:t>User to be able to view details of individual orders</w:t>
+      </w:r>
+    </w:p>
+    <w:p>
+      <w:pPr>
+        <w:pStyle w:val="ListParagraph"/>
+        <w:numPr>
+          <w:ilvl w:val="0"/>
+          <w:numId w:val="6"/>
+        </w:numPr>
+        <w:rPr>
+          <w:sz w:val="28"/>
+          <w:szCs w:val="28"/>
+        </w:rPr>
+      </w:pPr>
+      <w:r>
+        <w:rPr>
+          <w:sz w:val="28"/>
+          <w:szCs w:val="28"/>
+        </w:rPr>
+        <w:t>User to be able to change password</w:t>
+      </w:r>
+    </w:p>
+    <w:p>
+      <w:pPr>
+        <w:pStyle w:val="ListParagraph"/>
+        <w:numPr>
+          <w:ilvl w:val="0"/>
+          <w:numId w:val="6"/>
+        </w:numPr>
+        <w:rPr>
+          <w:sz w:val="28"/>
+          <w:szCs w:val="28"/>
+        </w:rPr>
+      </w:pPr>
+      <w:r>
+        <w:rPr>
+          <w:sz w:val="28"/>
+          <w:szCs w:val="28"/>
+        </w:rPr>
+        <w:t>User to be able to log out</w:t>
+      </w:r>
+    </w:p>
+    <w:p>
+      <w:pPr>
+        <w:pStyle w:val="ListParagraph"/>
+        <w:numPr>
+          <w:ilvl w:val="0"/>
+          <w:numId w:val="6"/>
+        </w:numPr>
+        <w:rPr>
+          <w:sz w:val="28"/>
+          <w:szCs w:val="28"/>
+        </w:rPr>
+      </w:pPr>
+      <w:r>
+        <w:rPr>
+          <w:sz w:val="28"/>
+          <w:szCs w:val="28"/>
+        </w:rPr>
+        <w:t>Admin to have all the access of the normal user plus admin special rights</w:t>
+      </w:r>
+    </w:p>
+    <w:p>
+      <w:pPr>
+        <w:pStyle w:val="ListParagraph"/>
+        <w:numPr>
+          <w:ilvl w:val="0"/>
+          <w:numId w:val="6"/>
+        </w:numPr>
+        <w:rPr>
+          <w:sz w:val="28"/>
+          <w:szCs w:val="28"/>
+        </w:rPr>
+      </w:pPr>
+      <w:r>
+        <w:rPr>
+          <w:sz w:val="28"/>
+          <w:szCs w:val="28"/>
+        </w:rPr>
+        <w:t>Admin to be able to add new category</w:t>
+      </w:r>
+    </w:p>
+    <w:p>
+      <w:pPr>
+        <w:pStyle w:val="ListParagraph"/>
+        <w:numPr>
+          <w:ilvl w:val="0"/>
+          <w:numId w:val="6"/>
+        </w:numPr>
+        <w:rPr>
+          <w:sz w:val="28"/>
+          <w:szCs w:val="28"/>
+        </w:rPr>
+      </w:pPr>
+      <w:r>
+        <w:rPr>
+          <w:sz w:val="28"/>
+          <w:szCs w:val="28"/>
+        </w:rPr>
+        <w:t xml:space="preserve">Admin to be able to </w:t>
+      </w:r>
+      <w:r>
+        <w:rPr>
+          <w:sz w:val="28"/>
+          <w:szCs w:val="28"/>
+        </w:rPr>
+        <w:t>edit existing</w:t>
+      </w:r>
+      <w:r>
+        <w:rPr>
+          <w:sz w:val="28"/>
+          <w:szCs w:val="28"/>
+        </w:rPr>
+        <w:t xml:space="preserve"> category</w:t>
+      </w:r>
+    </w:p>
+    <w:p>
+      <w:pPr>
+        <w:pStyle w:val="ListParagraph"/>
+        <w:numPr>
+          <w:ilvl w:val="0"/>
+          <w:numId w:val="6"/>
+        </w:numPr>
+        <w:rPr>
+          <w:sz w:val="28"/>
+          <w:szCs w:val="28"/>
+        </w:rPr>
+      </w:pPr>
+      <w:r>
+        <w:rPr>
+          <w:sz w:val="28"/>
+          <w:szCs w:val="28"/>
+        </w:rPr>
+        <w:lastRenderedPageBreak/>
+        <w:t>Admin to be able to view one category</w:t>
+      </w:r>
+    </w:p>
+    <w:p>
+      <w:pPr>
+        <w:pStyle w:val="ListParagraph"/>
+        <w:numPr>
+          <w:ilvl w:val="0"/>
+          <w:numId w:val="6"/>
+        </w:numPr>
+        <w:rPr>
+          <w:sz w:val="28"/>
+          <w:szCs w:val="28"/>
+        </w:rPr>
+      </w:pPr>
+      <w:r>
+        <w:rPr>
+          <w:sz w:val="28"/>
+          <w:szCs w:val="28"/>
+        </w:rPr>
+        <w:t xml:space="preserve">Admin to be able to view </w:t>
+      </w:r>
+      <w:r>
+        <w:rPr>
+          <w:sz w:val="28"/>
+          <w:szCs w:val="28"/>
+        </w:rPr>
+        <w:t>all</w:t>
+      </w:r>
+      <w:r>
+        <w:rPr>
+          <w:sz w:val="28"/>
+          <w:szCs w:val="28"/>
+        </w:rPr>
+        <w:t xml:space="preserve"> categor</w:t>
+      </w:r>
+      <w:r>
+        <w:rPr>
+          <w:sz w:val="28"/>
+          <w:szCs w:val="28"/>
+        </w:rPr>
+        <w:t>ies</w:t>
+      </w:r>
+    </w:p>
+    <w:p>
+      <w:pPr>
+        <w:pStyle w:val="ListParagraph"/>
+        <w:numPr>
+          <w:ilvl w:val="0"/>
+          <w:numId w:val="6"/>
+        </w:numPr>
+        <w:rPr>
+          <w:sz w:val="28"/>
+          <w:szCs w:val="28"/>
+        </w:rPr>
+      </w:pPr>
+      <w:r>
+        <w:rPr>
+          <w:sz w:val="28"/>
+          <w:szCs w:val="28"/>
+        </w:rPr>
+        <w:t xml:space="preserve">Admin to be able to </w:t>
+      </w:r>
+      <w:r>
+        <w:rPr>
+          <w:sz w:val="28"/>
+          <w:szCs w:val="28"/>
+        </w:rPr>
+        <w:t>link products to a category</w:t>
+      </w:r>
+    </w:p>
+    <w:p>
+      <w:pPr>
+        <w:pStyle w:val="ListParagraph"/>
+        <w:numPr>
+          <w:ilvl w:val="0"/>
+          <w:numId w:val="6"/>
+        </w:numPr>
+        <w:rPr>
+          <w:sz w:val="28"/>
+          <w:szCs w:val="28"/>
+        </w:rPr>
+      </w:pPr>
+      <w:r>
+        <w:rPr>
+          <w:sz w:val="28"/>
+          <w:szCs w:val="28"/>
+        </w:rPr>
+        <w:t xml:space="preserve">Admin to be </w:t>
+      </w:r>
+      <w:r>
+        <w:rPr>
+          <w:sz w:val="28"/>
+          <w:szCs w:val="28"/>
+        </w:rPr>
+        <w:t>deactivate categories</w:t>
+      </w:r>
+    </w:p>
+    <w:p>
+      <w:pPr>
+        <w:pStyle w:val="ListParagraph"/>
+        <w:numPr>
+          <w:ilvl w:val="0"/>
+          <w:numId w:val="6"/>
+        </w:numPr>
+        <w:rPr>
+          <w:sz w:val="28"/>
+          <w:szCs w:val="28"/>
+        </w:rPr>
+      </w:pPr>
+      <w:r>
+        <w:rPr>
+          <w:sz w:val="28"/>
+          <w:szCs w:val="28"/>
+        </w:rPr>
+        <w:t xml:space="preserve">Admin to be able to add new </w:t>
+      </w:r>
+      <w:r>
+        <w:rPr>
+          <w:sz w:val="28"/>
+          <w:szCs w:val="28"/>
+        </w:rPr>
+        <w:t>product</w:t>
+      </w:r>
+    </w:p>
+    <w:p>
+      <w:pPr>
+        <w:pStyle w:val="ListParagraph"/>
+        <w:numPr>
+          <w:ilvl w:val="0"/>
+          <w:numId w:val="6"/>
+        </w:numPr>
+        <w:rPr>
+          <w:sz w:val="28"/>
+          <w:szCs w:val="28"/>
+        </w:rPr>
+      </w:pPr>
+      <w:r>
+        <w:rPr>
+          <w:sz w:val="28"/>
+          <w:szCs w:val="28"/>
+        </w:rPr>
+        <w:t>Admin to be able to edit existing product</w:t>
+      </w:r>
+    </w:p>
+    <w:p>
+      <w:pPr>
+        <w:pStyle w:val="ListParagraph"/>
+        <w:numPr>
+          <w:ilvl w:val="0"/>
+          <w:numId w:val="6"/>
+        </w:numPr>
+        <w:rPr>
+          <w:sz w:val="28"/>
+          <w:szCs w:val="28"/>
+        </w:rPr>
+      </w:pPr>
+      <w:r>
+        <w:rPr>
+          <w:sz w:val="28"/>
+          <w:szCs w:val="28"/>
+        </w:rPr>
+        <w:t>Admin to be able to view one product</w:t>
+      </w:r>
+    </w:p>
+    <w:p>
+      <w:pPr>
+        <w:pStyle w:val="ListParagraph"/>
+        <w:numPr>
+          <w:ilvl w:val="0"/>
+          <w:numId w:val="6"/>
+        </w:numPr>
+        <w:rPr>
+          <w:sz w:val="28"/>
+          <w:szCs w:val="28"/>
+        </w:rPr>
+      </w:pPr>
+      <w:r>
+        <w:rPr>
+          <w:sz w:val="28"/>
+          <w:szCs w:val="28"/>
+        </w:rPr>
+        <w:t>Admin to be able to view all product</w:t>
+      </w:r>
+      <w:r>
+        <w:rPr>
+          <w:sz w:val="28"/>
+          <w:szCs w:val="28"/>
+        </w:rPr>
+        <w:t>s</w:t>
+      </w:r>
+    </w:p>
+    <w:p>
+      <w:pPr>
+        <w:pStyle w:val="ListParagraph"/>
+        <w:numPr>
+          <w:ilvl w:val="0"/>
+          <w:numId w:val="6"/>
+        </w:numPr>
+        <w:rPr>
+          <w:sz w:val="28"/>
+          <w:szCs w:val="28"/>
+        </w:rPr>
+      </w:pPr>
+      <w:r>
+        <w:rPr>
+          <w:sz w:val="28"/>
+          <w:szCs w:val="28"/>
+        </w:rPr>
+        <w:t xml:space="preserve">Admin to be able to link </w:t>
+      </w:r>
+      <w:r>
+        <w:rPr>
+          <w:sz w:val="28"/>
+          <w:szCs w:val="28"/>
+        </w:rPr>
+        <w:t>categories to a product</w:t>
+      </w:r>
+    </w:p>
+    <w:p>
+      <w:pPr>
+        <w:pStyle w:val="ListParagraph"/>
+        <w:numPr>
+          <w:ilvl w:val="0"/>
+          <w:numId w:val="6"/>
+        </w:numPr>
+        <w:rPr>
+          <w:sz w:val="28"/>
+          <w:szCs w:val="28"/>
+        </w:rPr>
+      </w:pPr>
+      <w:r>
+        <w:rPr>
+          <w:sz w:val="28"/>
+          <w:szCs w:val="28"/>
+        </w:rPr>
+        <w:t xml:space="preserve">Admin to be deactivate </w:t>
+      </w:r>
+      <w:r>
+        <w:rPr>
+          <w:sz w:val="28"/>
+          <w:szCs w:val="28"/>
+        </w:rPr>
+        <w:t>products</w:t>
+      </w:r>
+    </w:p>
+    <w:p>
+      <w:pPr>
+        <w:pStyle w:val="ListParagraph"/>
+        <w:numPr>
+          <w:ilvl w:val="0"/>
+          <w:numId w:val="6"/>
+        </w:numPr>
+        <w:rPr>
+          <w:sz w:val="28"/>
+          <w:szCs w:val="28"/>
+        </w:rPr>
+      </w:pPr>
+      <w:r>
+        <w:rPr>
+          <w:sz w:val="28"/>
+          <w:szCs w:val="28"/>
+        </w:rPr>
+        <w:t>Admin to be able to view all users in the system</w:t>
+      </w:r>
+    </w:p>
+    <w:p>
+      <w:pPr>
+        <w:pStyle w:val="ListParagraph"/>
+        <w:numPr>
+          <w:ilvl w:val="0"/>
+          <w:numId w:val="6"/>
+        </w:numPr>
+        <w:rPr>
+          <w:sz w:val="28"/>
+          <w:szCs w:val="28"/>
+        </w:rPr>
+      </w:pPr>
+      <w:r>
+        <w:rPr>
+          <w:sz w:val="28"/>
+          <w:szCs w:val="28"/>
+        </w:rPr>
+        <w:t>Admin to be able to search users by username, email or city</w:t>
+      </w:r>
+    </w:p>
+    <w:p>
+      <w:pPr>
+        <w:pStyle w:val="ListParagraph"/>
+        <w:numPr>
+          <w:ilvl w:val="0"/>
+          <w:numId w:val="6"/>
+        </w:numPr>
+        <w:rPr>
+          <w:sz w:val="28"/>
+          <w:szCs w:val="28"/>
+        </w:rPr>
+      </w:pPr>
+      <w:r>
+        <w:rPr>
+          <w:sz w:val="28"/>
+          <w:szCs w:val="28"/>
+        </w:rPr>
+        <w:t>Admin to be able to view details of a single user</w:t>
+      </w:r>
+    </w:p>
+    <w:p>
+      <w:pPr>
+        <w:pStyle w:val="ListParagraph"/>
+        <w:numPr>
+          <w:ilvl w:val="0"/>
+          <w:numId w:val="6"/>
+        </w:numPr>
+        <w:rPr>
+          <w:sz w:val="28"/>
+          <w:szCs w:val="28"/>
+        </w:rPr>
+      </w:pPr>
+      <w:r>
+        <w:rPr>
+          <w:sz w:val="28"/>
+          <w:szCs w:val="28"/>
+        </w:rPr>
+        <w:t>Admin to be able to view orders placed by a user while viewing their profile</w:t>
+      </w:r>
+    </w:p>
+    <w:p>
+      <w:pPr>
+        <w:pStyle w:val="ListParagraph"/>
+        <w:numPr>
+          <w:ilvl w:val="0"/>
+          <w:numId w:val="6"/>
+        </w:numPr>
+        <w:rPr>
+          <w:sz w:val="28"/>
+          <w:szCs w:val="28"/>
+        </w:rPr>
+      </w:pPr>
+      <w:r>
+        <w:rPr>
+          <w:sz w:val="28"/>
+          <w:szCs w:val="28"/>
+        </w:rPr>
+        <w:t xml:space="preserve">Admin to be able to </w:t>
+      </w:r>
+      <w:r>
+        <w:rPr>
+          <w:sz w:val="28"/>
+          <w:szCs w:val="28"/>
+        </w:rPr>
+        <w:t>view purchase reports</w:t>
+      </w:r>
+    </w:p>
+    <w:p>
+      <w:pPr>
+        <w:pStyle w:val="ListParagraph"/>
+        <w:numPr>
+          <w:ilvl w:val="0"/>
+          <w:numId w:val="6"/>
+        </w:numPr>
+        <w:rPr>
+          <w:sz w:val="28"/>
+          <w:szCs w:val="28"/>
+        </w:rPr>
+      </w:pPr>
+      <w:r>
+        <w:rPr>
+          <w:sz w:val="28"/>
+          <w:szCs w:val="28"/>
+        </w:rPr>
+        <w:t>Admin to be able to search purchase reports by date range and category</w:t>
+      </w:r>
+    </w:p>
+    <w:p>
+      <w:pPr>
+        <w:pStyle w:val="ListParagraph"/>
+        <w:numPr>
+          <w:ilvl w:val="0"/>
+          <w:numId w:val="6"/>
+        </w:numPr>
+        <w:rPr>
+          <w:sz w:val="28"/>
+          <w:szCs w:val="28"/>
+        </w:rPr>
+      </w:pPr>
       <w:proofErr w:type="spellStart"/>
       <w:r>
         <w:rPr>
           <w:sz w:val="28"/>
           <w:szCs w:val="28"/>
         </w:rPr>
-        <w:t>getway</w:t>
+        <w:t>Superadmin</w:t>
       </w:r>
       <w:proofErr w:type="spellEnd"/>
-    </w:p>
-    <w:p>
-      <w:pPr>
-        <w:pStyle w:val="ListParagraph"/>
-        <w:numPr>
-          <w:ilvl w:val="0"/>
-          <w:numId w:val="6"/>
-        </w:numPr>
-        <w:rPr>
-          <w:sz w:val="28"/>
-          <w:szCs w:val="28"/>
-        </w:rPr>
-      </w:pPr>
-      <w:r>
-        <w:rPr>
-          <w:sz w:val="28"/>
-          <w:szCs w:val="28"/>
-        </w:rPr>
-        <w:t>Ability to view booking details after making payment</w:t>
-      </w:r>
-    </w:p>
-    <w:p>
-      <w:pPr>
-        <w:pStyle w:val="ListParagraph"/>
-        <w:numPr>
-          <w:ilvl w:val="0"/>
-          <w:numId w:val="6"/>
-        </w:numPr>
-        <w:rPr>
-          <w:sz w:val="28"/>
-          <w:szCs w:val="28"/>
-        </w:rPr>
-      </w:pPr>
-      <w:r>
-        <w:rPr>
-          <w:sz w:val="28"/>
-          <w:szCs w:val="28"/>
-        </w:rPr>
-        <w:t>User can search for booking details by using booking number</w:t>
-      </w:r>
-    </w:p>
-    <w:p>
-      <w:pPr>
-        <w:pStyle w:val="ListParagraph"/>
-        <w:numPr>
-          <w:ilvl w:val="0"/>
-          <w:numId w:val="6"/>
-        </w:numPr>
-        <w:rPr>
-          <w:sz w:val="28"/>
-          <w:szCs w:val="28"/>
-        </w:rPr>
-      </w:pPr>
-      <w:r>
-        <w:rPr>
-          <w:sz w:val="28"/>
-          <w:szCs w:val="28"/>
-        </w:rPr>
-        <w:t>Admin can login into the admin portal</w:t>
-      </w:r>
-    </w:p>
-    <w:p>
-      <w:pPr>
-        <w:pStyle w:val="ListParagraph"/>
-        <w:numPr>
-          <w:ilvl w:val="0"/>
-          <w:numId w:val="6"/>
-        </w:numPr>
-        <w:rPr>
-          <w:sz w:val="28"/>
-          <w:szCs w:val="28"/>
-        </w:rPr>
-      </w:pPr>
-      <w:r>
-        <w:rPr>
-          <w:sz w:val="28"/>
-          <w:szCs w:val="28"/>
-        </w:rPr>
-        <w:t xml:space="preserve">All admin functions via </w:t>
+      <w:r>
+        <w:rPr>
+          <w:sz w:val="28"/>
+          <w:szCs w:val="28"/>
+        </w:rPr>
+        <w:t xml:space="preserve">(default </w:t>
       </w:r>
       <w:proofErr w:type="spellStart"/>
       <w:r>
@@ -1079,197 +1691,62 @@
           <w:sz w:val="28"/>
           <w:szCs w:val="28"/>
         </w:rPr>
-        <w:t>url</w:t>
-      </w:r>
-      <w:proofErr w:type="spellEnd"/>
-      <w:r>
-        <w:rPr>
-          <w:sz w:val="28"/>
-          <w:szCs w:val="28"/>
-        </w:rPr>
-        <w:t xml:space="preserve"> paths are restricted to authenticated users</w:t>
-      </w:r>
-    </w:p>
-    <w:p>
-      <w:pPr>
-        <w:pStyle w:val="ListParagraph"/>
-        <w:numPr>
-          <w:ilvl w:val="0"/>
-          <w:numId w:val="6"/>
-        </w:numPr>
-        <w:rPr>
-          <w:sz w:val="28"/>
-          <w:szCs w:val="28"/>
-        </w:rPr>
-      </w:pPr>
-      <w:r>
-        <w:rPr>
-          <w:sz w:val="28"/>
-          <w:szCs w:val="28"/>
-        </w:rPr>
-        <w:t>Admin can view and add airlines</w:t>
-      </w:r>
-    </w:p>
-    <w:p>
-      <w:pPr>
-        <w:pStyle w:val="ListParagraph"/>
-        <w:numPr>
-          <w:ilvl w:val="0"/>
-          <w:numId w:val="6"/>
-        </w:numPr>
-        <w:rPr>
-          <w:sz w:val="28"/>
-          <w:szCs w:val="28"/>
-        </w:rPr>
-      </w:pPr>
-      <w:r>
-        <w:rPr>
-          <w:sz w:val="28"/>
-          <w:szCs w:val="28"/>
-        </w:rPr>
-        <w:t xml:space="preserve">Admin can view and add </w:t>
-      </w:r>
-      <w:r>
-        <w:rPr>
-          <w:sz w:val="28"/>
-          <w:szCs w:val="28"/>
-        </w:rPr>
-        <w:t>places</w:t>
-      </w:r>
-    </w:p>
-    <w:p>
-      <w:pPr>
-        <w:pStyle w:val="ListParagraph"/>
-        <w:numPr>
-          <w:ilvl w:val="0"/>
-          <w:numId w:val="6"/>
-        </w:numPr>
-        <w:rPr>
-          <w:sz w:val="28"/>
-          <w:szCs w:val="28"/>
-        </w:rPr>
-      </w:pPr>
-      <w:r>
-        <w:rPr>
-          <w:sz w:val="28"/>
-          <w:szCs w:val="28"/>
-        </w:rPr>
-        <w:t xml:space="preserve">Admin can view and add </w:t>
-      </w:r>
-      <w:r>
-        <w:rPr>
-          <w:sz w:val="28"/>
-          <w:szCs w:val="28"/>
-        </w:rPr>
-        <w:t>flights</w:t>
-      </w:r>
-    </w:p>
-    <w:p>
-      <w:pPr>
-        <w:pStyle w:val="ListParagraph"/>
-        <w:numPr>
-          <w:ilvl w:val="0"/>
-          <w:numId w:val="6"/>
-        </w:numPr>
-        <w:rPr>
-          <w:sz w:val="28"/>
-          <w:szCs w:val="28"/>
-        </w:rPr>
-      </w:pPr>
-      <w:r>
-        <w:rPr>
-          <w:sz w:val="28"/>
-          <w:szCs w:val="28"/>
-        </w:rPr>
-        <w:t xml:space="preserve">Admin can view </w:t>
-      </w:r>
-      <w:r>
-        <w:rPr>
-          <w:sz w:val="28"/>
-          <w:szCs w:val="28"/>
-        </w:rPr>
-        <w:t>passengers</w:t>
-      </w:r>
-    </w:p>
-    <w:p>
-      <w:pPr>
-        <w:pStyle w:val="ListParagraph"/>
-        <w:numPr>
-          <w:ilvl w:val="0"/>
-          <w:numId w:val="6"/>
-        </w:numPr>
-        <w:rPr>
-          <w:sz w:val="28"/>
-          <w:szCs w:val="28"/>
-        </w:rPr>
-      </w:pPr>
-      <w:r>
-        <w:rPr>
-          <w:sz w:val="28"/>
-          <w:szCs w:val="28"/>
-        </w:rPr>
-        <w:t xml:space="preserve">Admin can view </w:t>
-      </w:r>
-      <w:r>
-        <w:rPr>
-          <w:sz w:val="28"/>
-          <w:szCs w:val="28"/>
-        </w:rPr>
-        <w:t>passenger bookings</w:t>
-      </w:r>
-    </w:p>
-    <w:p>
-      <w:pPr>
-        <w:pStyle w:val="ListParagraph"/>
-        <w:numPr>
-          <w:ilvl w:val="0"/>
-          <w:numId w:val="6"/>
-        </w:numPr>
-        <w:rPr>
-          <w:sz w:val="28"/>
-          <w:szCs w:val="28"/>
-        </w:rPr>
-      </w:pPr>
-      <w:r>
-        <w:rPr>
-          <w:sz w:val="28"/>
-          <w:szCs w:val="28"/>
-        </w:rPr>
-        <w:t xml:space="preserve">Admin can </w:t>
-      </w:r>
-      <w:r>
-        <w:rPr>
-          <w:sz w:val="28"/>
-          <w:szCs w:val="28"/>
-        </w:rPr>
-        <w:t>change password</w:t>
-      </w:r>
-    </w:p>
-    <w:p>
-      <w:pPr>
-        <w:rPr>
-          <w:sz w:val="28"/>
-          <w:szCs w:val="28"/>
-        </w:rPr>
-      </w:pPr>
-    </w:p>
-    <w:p>
-      <w:pPr>
-        <w:rPr>
-          <w:sz w:val="28"/>
-          <w:szCs w:val="28"/>
-        </w:rPr>
-      </w:pPr>
-    </w:p>
-    <w:p>
-      <w:pPr>
+        <w:t>username:</w:t>
+      </w:r>
+      <w:r>
         <w:rPr>
           <w:b/>
           <w:bCs/>
           <w:sz w:val="28"/>
           <w:szCs w:val="28"/>
         </w:rPr>
-      </w:pPr>
+        <w:t>admin</w:t>
+      </w:r>
+      <w:proofErr w:type="spellEnd"/>
+      <w:r>
+        <w:rPr>
+          <w:sz w:val="28"/>
+          <w:szCs w:val="28"/>
+        </w:rPr>
+        <w:t>) to be able to assign admin powers to other users</w:t>
+      </w:r>
+    </w:p>
+    <w:p>
+      <w:pPr>
+        <w:pStyle w:val="ListParagraph"/>
+        <w:numPr>
+          <w:ilvl w:val="0"/>
+          <w:numId w:val="6"/>
+        </w:numPr>
+        <w:rPr>
+          <w:sz w:val="28"/>
+          <w:szCs w:val="28"/>
+        </w:rPr>
+      </w:pPr>
+      <w:proofErr w:type="spellStart"/>
+      <w:r>
+        <w:rPr>
+          <w:sz w:val="28"/>
+          <w:szCs w:val="28"/>
+        </w:rPr>
+        <w:t>Superadmin</w:t>
+      </w:r>
+      <w:proofErr w:type="spellEnd"/>
+      <w:r>
+        <w:rPr>
+          <w:sz w:val="28"/>
+          <w:szCs w:val="28"/>
+        </w:rPr>
+        <w:t xml:space="preserve">(default </w:t>
+      </w:r>
+      <w:proofErr w:type="spellStart"/>
+      <w:r>
+        <w:rPr>
+          <w:sz w:val="28"/>
+          <w:szCs w:val="28"/>
+        </w:rPr>
+        <w:t>username:</w:t>
+      </w:r>
       <w:r>
         <w:rPr>
           <w:b/>
@@ -1277,8 +1754,344 @@
           <w:sz w:val="28"/>
           <w:szCs w:val="28"/>
         </w:rPr>
+        <w:t>admin</w:t>
+      </w:r>
+      <w:proofErr w:type="spellEnd"/>
+      <w:r>
+        <w:rPr>
+          <w:sz w:val="28"/>
+          <w:szCs w:val="28"/>
+        </w:rPr>
+        <w:t xml:space="preserve">) to be able to </w:t>
+      </w:r>
+      <w:r>
+        <w:rPr>
+          <w:sz w:val="28"/>
+          <w:szCs w:val="28"/>
+        </w:rPr>
+        <w:t>revoke</w:t>
+      </w:r>
+      <w:r>
+        <w:rPr>
+          <w:sz w:val="28"/>
+          <w:szCs w:val="28"/>
+        </w:rPr>
+        <w:t xml:space="preserve"> admin powers </w:t>
+      </w:r>
+      <w:r>
+        <w:rPr>
+          <w:sz w:val="28"/>
+          <w:szCs w:val="28"/>
+        </w:rPr>
+        <w:t>from</w:t>
+      </w:r>
+      <w:r>
+        <w:rPr>
+          <w:sz w:val="28"/>
+          <w:szCs w:val="28"/>
+        </w:rPr>
+        <w:t xml:space="preserve"> other </w:t>
+      </w:r>
+      <w:r>
+        <w:rPr>
+          <w:sz w:val="28"/>
+          <w:szCs w:val="28"/>
+        </w:rPr>
+        <w:t>admins</w:t>
+      </w:r>
+    </w:p>
+    <w:p>
+      <w:pPr>
+        <w:pStyle w:val="ListParagraph"/>
+        <w:numPr>
+          <w:ilvl w:val="0"/>
+          <w:numId w:val="6"/>
+        </w:numPr>
+        <w:rPr>
+          <w:sz w:val="28"/>
+          <w:szCs w:val="28"/>
+        </w:rPr>
+      </w:pPr>
+      <w:r>
+        <w:rPr>
+          <w:sz w:val="28"/>
+          <w:szCs w:val="28"/>
+        </w:rPr>
+        <w:t>System to assign account number to be used for payment during user registration</w:t>
+      </w:r>
+    </w:p>
+    <w:p>
+      <w:pPr>
+        <w:pStyle w:val="ListParagraph"/>
+        <w:numPr>
+          <w:ilvl w:val="0"/>
+          <w:numId w:val="6"/>
+        </w:numPr>
+        <w:rPr>
+          <w:sz w:val="28"/>
+          <w:szCs w:val="28"/>
+        </w:rPr>
+      </w:pPr>
+      <w:r>
+        <w:rPr>
+          <w:sz w:val="28"/>
+          <w:szCs w:val="28"/>
+        </w:rPr>
+        <w:t>System to restrict menus and actions based on whether it’s normal user or admin</w:t>
+      </w:r>
+    </w:p>
+    <w:p>
+      <w:pPr>
+        <w:pStyle w:val="ListParagraph"/>
+        <w:numPr>
+          <w:ilvl w:val="0"/>
+          <w:numId w:val="6"/>
+        </w:numPr>
+        <w:rPr>
+          <w:sz w:val="28"/>
+          <w:szCs w:val="28"/>
+        </w:rPr>
+      </w:pPr>
+      <w:r>
+        <w:rPr>
+          <w:sz w:val="28"/>
+          <w:szCs w:val="28"/>
+        </w:rPr>
+        <w:t>System to handle exceptions by presenting proper error pages</w:t>
+      </w:r>
+    </w:p>
+    <w:p>
+      <w:pPr>
+        <w:pStyle w:val="ListParagraph"/>
+        <w:numPr>
+          <w:ilvl w:val="0"/>
+          <w:numId w:val="6"/>
+        </w:numPr>
+        <w:rPr>
+          <w:sz w:val="28"/>
+          <w:szCs w:val="28"/>
+        </w:rPr>
+      </w:pPr>
+      <w:r>
+        <w:rPr>
+          <w:sz w:val="28"/>
+          <w:szCs w:val="28"/>
+        </w:rPr>
+        <w:t>System to enforce proper authorization(user can do only what they should do)</w:t>
+      </w:r>
+    </w:p>
+    <w:p>
+      <w:pPr>
+        <w:rPr>
+          <w:sz w:val="28"/>
+          <w:szCs w:val="28"/>
+        </w:rPr>
+      </w:pPr>
+    </w:p>
+    <w:p>
+      <w:pPr>
+        <w:rPr>
+          <w:b/>
+          <w:bCs/>
+          <w:sz w:val="28"/>
+          <w:szCs w:val="28"/>
+        </w:rPr>
+      </w:pPr>
+      <w:r>
+        <w:rPr>
+          <w:b/>
+          <w:bCs/>
+          <w:sz w:val="28"/>
+          <w:szCs w:val="28"/>
+        </w:rPr>
+        <w:t xml:space="preserve">How run the program. </w:t>
+      </w:r>
+    </w:p>
+    <w:p>
+      <w:pPr>
+        <w:rPr>
+          <w:b/>
+          <w:bCs/>
+          <w:sz w:val="28"/>
+          <w:szCs w:val="28"/>
+        </w:rPr>
+      </w:pPr>
+      <w:r>
+        <w:rPr>
+          <w:b/>
+          <w:bCs/>
+          <w:sz w:val="28"/>
+          <w:szCs w:val="28"/>
+        </w:rPr>
+        <w:t>The application requires MySQL Server</w:t>
+      </w:r>
+    </w:p>
+    <w:p>
+      <w:pPr>
+        <w:pStyle w:val="ListParagraph"/>
+        <w:numPr>
+          <w:ilvl w:val="0"/>
+          <w:numId w:val="7"/>
+        </w:numPr>
+        <w:rPr>
+          <w:sz w:val="28"/>
+          <w:szCs w:val="28"/>
+        </w:rPr>
+      </w:pPr>
+      <w:r>
+        <w:rPr>
+          <w:sz w:val="28"/>
+          <w:szCs w:val="28"/>
+        </w:rPr>
+        <w:t xml:space="preserve">Open the project in </w:t>
+      </w:r>
+      <w:proofErr w:type="spellStart"/>
+      <w:r>
+        <w:rPr>
+          <w:sz w:val="28"/>
+          <w:szCs w:val="28"/>
+        </w:rPr>
+        <w:t>Intelli</w:t>
+      </w:r>
+      <w:proofErr w:type="spellEnd"/>
+      <w:r>
+        <w:rPr>
+          <w:sz w:val="28"/>
+          <w:szCs w:val="28"/>
+        </w:rPr>
+        <w:t xml:space="preserve"> J/Eclipse</w:t>
+      </w:r>
+    </w:p>
+    <w:p>
+      <w:pPr>
+        <w:pStyle w:val="ListParagraph"/>
+        <w:numPr>
+          <w:ilvl w:val="0"/>
+          <w:numId w:val="7"/>
+        </w:numPr>
+        <w:rPr>
+          <w:sz w:val="28"/>
+          <w:szCs w:val="28"/>
+        </w:rPr>
+      </w:pPr>
+      <w:r>
+        <w:rPr>
+          <w:sz w:val="28"/>
+          <w:szCs w:val="28"/>
+        </w:rPr>
+        <w:t xml:space="preserve">Edit </w:t>
+      </w:r>
+      <w:proofErr w:type="spellStart"/>
+      <w:r>
+        <w:rPr>
+          <w:sz w:val="28"/>
+          <w:szCs w:val="28"/>
+        </w:rPr>
+        <w:t>application.yml</w:t>
+      </w:r>
+      <w:proofErr w:type="spellEnd"/>
+      <w:r>
+        <w:rPr>
+          <w:sz w:val="28"/>
+          <w:szCs w:val="28"/>
+        </w:rPr>
+        <w:t xml:space="preserve"> by providing </w:t>
+      </w:r>
+      <w:proofErr w:type="spellStart"/>
+      <w:r>
+        <w:rPr>
+          <w:sz w:val="28"/>
+          <w:szCs w:val="28"/>
+        </w:rPr>
+        <w:t>datasource</w:t>
+      </w:r>
+      <w:proofErr w:type="spellEnd"/>
+      <w:r>
+        <w:rPr>
+          <w:sz w:val="28"/>
+          <w:szCs w:val="28"/>
+        </w:rPr>
+        <w:t xml:space="preserve"> username and password</w:t>
+      </w:r>
+    </w:p>
+    <w:p>
+      <w:pPr>
+        <w:pStyle w:val="ListParagraph"/>
+        <w:numPr>
+          <w:ilvl w:val="0"/>
+          <w:numId w:val="7"/>
+        </w:numPr>
+        <w:rPr>
+          <w:sz w:val="28"/>
+          <w:szCs w:val="28"/>
+        </w:rPr>
+      </w:pPr>
+      <w:r>
+        <w:rPr>
+          <w:sz w:val="28"/>
+          <w:szCs w:val="28"/>
+        </w:rPr>
+        <w:t xml:space="preserve">Also edit </w:t>
+      </w:r>
+      <w:proofErr w:type="spellStart"/>
+      <w:r>
+        <w:rPr>
+          <w:sz w:val="28"/>
+          <w:szCs w:val="28"/>
+        </w:rPr>
+        <w:t>datasource</w:t>
+      </w:r>
+      <w:proofErr w:type="spellEnd"/>
+      <w:r>
+        <w:rPr>
+          <w:sz w:val="28"/>
+          <w:szCs w:val="28"/>
+        </w:rPr>
+        <w:t xml:space="preserve"> </w:t>
+      </w:r>
+      <w:proofErr w:type="spellStart"/>
+      <w:r>
+        <w:rPr>
+          <w:sz w:val="28"/>
+          <w:szCs w:val="28"/>
+        </w:rPr>
+        <w:t>url</w:t>
+      </w:r>
+      <w:proofErr w:type="spellEnd"/>
+      <w:r>
+        <w:rPr>
+          <w:sz w:val="28"/>
+          <w:szCs w:val="28"/>
+        </w:rPr>
+        <w:t xml:space="preserve"> (port number) as per your RDBMS</w:t>
+      </w:r>
+    </w:p>
+    <w:p>
+      <w:pPr>
+        <w:pStyle w:val="ListParagraph"/>
+        <w:numPr>
+          <w:ilvl w:val="0"/>
+          <w:numId w:val="7"/>
+        </w:numPr>
+        <w:rPr>
+          <w:sz w:val="28"/>
+          <w:szCs w:val="28"/>
+        </w:rPr>
+      </w:pPr>
+      <w:r>
+        <w:rPr>
+          <w:sz w:val="28"/>
+          <w:szCs w:val="28"/>
+        </w:rPr>
         <w:lastRenderedPageBreak/>
-        <w:t xml:space="preserve">How run the program. </w:t>
+        <w:t>No need to create a database as the application will create that once it is run</w:t>
+      </w:r>
+      <w:r>
+        <w:rPr>
+          <w:sz w:val="28"/>
+          <w:szCs w:val="28"/>
+        </w:rPr>
+        <w:t xml:space="preserve"> the first time</w:t>
       </w:r>
     </w:p>
     <w:p>
@@ -1298,27 +2111,7 @@
           <w:sz w:val="28"/>
           <w:szCs w:val="28"/>
         </w:rPr>
-        <w:t>Download Tomcat 10</w:t>
-      </w:r>
-    </w:p>
-    <w:p>
-      <w:pPr>
-        <w:pStyle w:val="ListParagraph"/>
-        <w:numPr>
-          <w:ilvl w:val="0"/>
-          <w:numId w:val="7"/>
-        </w:numPr>
-        <w:rPr>
-          <w:sz w:val="28"/>
-          <w:szCs w:val="28"/>
-        </w:rPr>
-      </w:pPr>
-      <w:r>
-        <w:rPr>
-          <w:sz w:val="28"/>
-          <w:szCs w:val="28"/>
-        </w:rPr>
-        <w:t xml:space="preserve">Open the project in </w:t>
+        <w:t>Initial data file is in the resources folder (</w:t>
       </w:r>
       <w:proofErr w:type="spellStart"/>
       <w:r>
@@ -1326,7 +2119,7 @@
           <w:sz w:val="28"/>
           <w:szCs w:val="28"/>
         </w:rPr>
-        <w:t>Intelli</w:t>
+        <w:t>data.sql</w:t>
       </w:r>
       <w:proofErr w:type="spellEnd"/>
       <w:r>
@@ -1334,48 +2127,314 @@
           <w:sz w:val="28"/>
           <w:szCs w:val="28"/>
         </w:rPr>
-        <w:t xml:space="preserve"> J/Eclipse</w:t>
-      </w:r>
-    </w:p>
-    <w:p>
-      <w:pPr>
-        <w:pStyle w:val="ListParagraph"/>
-        <w:numPr>
-          <w:ilvl w:val="0"/>
-          <w:numId w:val="7"/>
-        </w:numPr>
-        <w:rPr>
-          <w:sz w:val="28"/>
-          <w:szCs w:val="28"/>
-        </w:rPr>
-      </w:pPr>
-      <w:r>
-        <w:rPr>
-          <w:sz w:val="28"/>
-          <w:szCs w:val="28"/>
-        </w:rPr>
-        <w:t>Deploy the application in the Tomcat server</w:t>
-      </w:r>
-    </w:p>
-    <w:p>
-      <w:pPr>
-        <w:pStyle w:val="ListParagraph"/>
-        <w:numPr>
-          <w:ilvl w:val="0"/>
-          <w:numId w:val="7"/>
-        </w:numPr>
-        <w:rPr>
-          <w:sz w:val="28"/>
-          <w:szCs w:val="28"/>
-        </w:rPr>
-      </w:pPr>
-      <w:r>
-        <w:rPr>
-          <w:sz w:val="28"/>
-          <w:szCs w:val="28"/>
-        </w:rPr>
-        <w:t>Open the browser with the context URL</w:t>
-      </w:r>
+        <w:t>)</w:t>
+      </w:r>
+    </w:p>
+    <w:p>
+      <w:pPr>
+        <w:rPr>
+          <w:sz w:val="28"/>
+          <w:szCs w:val="28"/>
+        </w:rPr>
+      </w:pPr>
+    </w:p>
+    <w:p>
+      <w:pPr>
+        <w:rPr>
+          <w:b/>
+          <w:bCs/>
+          <w:sz w:val="28"/>
+          <w:szCs w:val="28"/>
+        </w:rPr>
+      </w:pPr>
+      <w:r>
+        <w:rPr>
+          <w:b/>
+          <w:bCs/>
+          <w:sz w:val="28"/>
+          <w:szCs w:val="28"/>
+        </w:rPr>
+        <w:t>Initial Application State</w:t>
+      </w:r>
+    </w:p>
+    <w:p>
+      <w:pPr>
+        <w:rPr>
+          <w:sz w:val="28"/>
+          <w:szCs w:val="28"/>
+        </w:rPr>
+      </w:pPr>
+      <w:r>
+        <w:rPr>
+          <w:sz w:val="28"/>
+          <w:szCs w:val="28"/>
+        </w:rPr>
+        <w:t>3 users will be created initially</w:t>
+      </w:r>
+      <w:r>
+        <w:rPr>
+          <w:sz w:val="28"/>
+          <w:szCs w:val="28"/>
+        </w:rPr>
+        <w:t xml:space="preserve"> with usernames</w:t>
+      </w:r>
+    </w:p>
+    <w:p>
+      <w:pPr>
+        <w:rPr>
+          <w:b/>
+          <w:bCs/>
+          <w:sz w:val="28"/>
+          <w:szCs w:val="28"/>
+        </w:rPr>
+      </w:pPr>
+      <w:r>
+        <w:rPr>
+          <w:sz w:val="28"/>
+          <w:szCs w:val="28"/>
+        </w:rPr>
+        <w:t>1.</w:t>
+      </w:r>
+      <w:r>
+        <w:rPr>
+          <w:b/>
+          <w:bCs/>
+          <w:sz w:val="28"/>
+          <w:szCs w:val="28"/>
+        </w:rPr>
+        <w:t>admin</w:t>
+      </w:r>
+      <w:r>
+        <w:rPr>
+          <w:sz w:val="28"/>
+          <w:szCs w:val="28"/>
+        </w:rPr>
+        <w:t xml:space="preserve"> 2.</w:t>
+      </w:r>
+      <w:r>
+        <w:rPr>
+          <w:b/>
+          <w:bCs/>
+          <w:sz w:val="28"/>
+          <w:szCs w:val="28"/>
+        </w:rPr>
+        <w:t>user</w:t>
+      </w:r>
+      <w:r>
+        <w:rPr>
+          <w:sz w:val="28"/>
+          <w:szCs w:val="28"/>
+        </w:rPr>
+        <w:t xml:space="preserve"> 3.</w:t>
+      </w:r>
+      <w:r>
+        <w:rPr>
+          <w:b/>
+          <w:bCs/>
+          <w:sz w:val="28"/>
+          <w:szCs w:val="28"/>
+        </w:rPr>
+        <w:t>donnie</w:t>
+      </w:r>
+      <w:r>
+        <w:rPr>
+          <w:b/>
+          <w:bCs/>
+          <w:sz w:val="28"/>
+          <w:szCs w:val="28"/>
+        </w:rPr>
+        <w:t xml:space="preserve"> </w:t>
+      </w:r>
+      <w:r>
+        <w:rPr>
+          <w:sz w:val="28"/>
+          <w:szCs w:val="28"/>
+        </w:rPr>
+        <w:t xml:space="preserve">. Each of these three users, use </w:t>
+      </w:r>
+      <w:r>
+        <w:rPr>
+          <w:b/>
+          <w:bCs/>
+          <w:sz w:val="28"/>
+          <w:szCs w:val="28"/>
+        </w:rPr>
+        <w:t>password</w:t>
+      </w:r>
+      <w:r>
+        <w:rPr>
+          <w:sz w:val="28"/>
+          <w:szCs w:val="28"/>
+        </w:rPr>
+        <w:t xml:space="preserve"> as their passwords.</w:t>
+      </w:r>
+    </w:p>
+    <w:p>
+      <w:pPr>
+        <w:rPr>
+          <w:sz w:val="28"/>
+          <w:szCs w:val="28"/>
+        </w:rPr>
+      </w:pPr>
+      <w:r>
+        <w:rPr>
+          <w:sz w:val="28"/>
+          <w:szCs w:val="28"/>
+        </w:rPr>
+        <w:t>New users can register themselves.</w:t>
+      </w:r>
+    </w:p>
+    <w:p>
+      <w:pPr>
+        <w:rPr>
+          <w:sz w:val="28"/>
+          <w:szCs w:val="28"/>
+        </w:rPr>
+      </w:pPr>
+      <w:r>
+        <w:rPr>
+          <w:sz w:val="28"/>
+          <w:szCs w:val="28"/>
+        </w:rPr>
+        <w:t>By default only admin is an administrator and the other 2 are just normal users.</w:t>
+      </w:r>
+    </w:p>
+    <w:p>
+      <w:pPr>
+        <w:rPr>
+          <w:sz w:val="28"/>
+          <w:szCs w:val="28"/>
+        </w:rPr>
+      </w:pPr>
+      <w:r>
+        <w:rPr>
+          <w:sz w:val="28"/>
+          <w:szCs w:val="28"/>
+        </w:rPr>
+        <w:t xml:space="preserve">Only </w:t>
+      </w:r>
+      <w:r>
+        <w:rPr>
+          <w:sz w:val="28"/>
+          <w:szCs w:val="28"/>
+        </w:rPr>
+        <w:t xml:space="preserve"> </w:t>
+      </w:r>
+      <w:proofErr w:type="spellStart"/>
+      <w:r>
+        <w:rPr>
+          <w:sz w:val="28"/>
+          <w:szCs w:val="28"/>
+        </w:rPr>
+        <w:t>superadmin</w:t>
+      </w:r>
+      <w:proofErr w:type="spellEnd"/>
+      <w:r>
+        <w:rPr>
+          <w:sz w:val="28"/>
+          <w:szCs w:val="28"/>
+        </w:rPr>
+        <w:t>(</w:t>
+      </w:r>
+      <w:r>
+        <w:rPr>
+          <w:b/>
+          <w:bCs/>
+          <w:sz w:val="28"/>
+          <w:szCs w:val="28"/>
+        </w:rPr>
+        <w:t>admin</w:t>
+      </w:r>
+      <w:r>
+        <w:rPr>
+          <w:sz w:val="28"/>
+          <w:szCs w:val="28"/>
+        </w:rPr>
+        <w:t>) can make other users admin or revoke that access.</w:t>
+      </w:r>
+    </w:p>
+    <w:p>
+      <w:pPr>
+        <w:rPr>
+          <w:sz w:val="28"/>
+          <w:szCs w:val="28"/>
+        </w:rPr>
+      </w:pPr>
+      <w:r>
+        <w:rPr>
+          <w:sz w:val="28"/>
+          <w:szCs w:val="28"/>
+        </w:rPr>
+        <w:t xml:space="preserve">There are also some products belonging to </w:t>
+      </w:r>
+      <w:r>
+        <w:rPr>
+          <w:sz w:val="28"/>
+          <w:szCs w:val="28"/>
+        </w:rPr>
+        <w:t>different categories and some orders placed by these initial users.</w:t>
+      </w:r>
+      <w:r>
+        <w:rPr>
+          <w:sz w:val="28"/>
+          <w:szCs w:val="28"/>
+        </w:rPr>
+        <w:t xml:space="preserve"> Some of these orders have created on date in the future and past for the sake of demonstrating the searching feature in reports.</w:t>
+      </w:r>
+    </w:p>
+    <w:p>
+      <w:pPr>
+        <w:rPr>
+          <w:sz w:val="28"/>
+          <w:szCs w:val="28"/>
+        </w:rPr>
+      </w:pPr>
+      <w:r>
+        <w:rPr>
+          <w:sz w:val="28"/>
+          <w:szCs w:val="28"/>
+        </w:rPr>
+        <w:t>Products that have 0 count (stock) or deactivated will not be available for ordering.</w:t>
+      </w:r>
+    </w:p>
+    <w:p>
+      <w:pPr>
+        <w:rPr>
+          <w:sz w:val="28"/>
+          <w:szCs w:val="28"/>
+        </w:rPr>
+      </w:pPr>
+      <w:r>
+        <w:rPr>
+          <w:sz w:val="28"/>
+          <w:szCs w:val="28"/>
+        </w:rPr>
+        <w:t xml:space="preserve">Deactivated categories or those that are not linked to any product </w:t>
+      </w:r>
+      <w:proofErr w:type="spellStart"/>
+      <w:r>
+        <w:rPr>
+          <w:sz w:val="28"/>
+          <w:szCs w:val="28"/>
+        </w:rPr>
+        <w:t>wont</w:t>
+      </w:r>
+      <w:proofErr w:type="spellEnd"/>
+      <w:r>
+        <w:rPr>
+          <w:sz w:val="28"/>
+          <w:szCs w:val="28"/>
+        </w:rPr>
+        <w:t xml:space="preserve"> appear to normal users.</w:t>
+      </w:r>
+    </w:p>
+    <w:p>
+      <w:pPr>
+        <w:rPr>
+          <w:sz w:val="28"/>
+          <w:szCs w:val="28"/>
+        </w:rPr>
+      </w:pPr>
     </w:p>
     <w:p>
       <w:pPr>
@@ -1427,7 +2486,7 @@
 </file>
 
 <file path=word/numbering.xml><?xml version="1.0" encoding="utf-8"?>
-<w:numbering xmlns:wpc="http://schemas.microsoft.com/office/word/2010/wordprocessingCanvas" xmlns:cx="http://schemas.microsoft.com/office/drawing/2014/chartex" xmlns:cx1="http://schemas.microsoft.com/office/drawing/2015/9/8/chartex" xmlns:cx2="http://schemas.microsoft.com/office/drawing/2015/10/21/chartex" xmlns:cx3="http://schemas.microsoft.com/office/drawing/2016/5/9/chartex" xmlns:cx4="http://schemas.microsoft.com/office/drawing/2016/5/10/chartex" xmlns:cx5="http://schemas.microsoft.com/office/drawing/2016/5/11/chartex" xmlns:cx6="http://schemas.microsoft.com/office/drawing/2016/5/12/chartex" xmlns:cx7="http://schemas.microsoft.com/office/drawing/2016/5/13/chartex" xmlns:cx8="http://schemas.microsoft.com/office/drawing/2016/5/14/chartex" xmlns:mc="http://schemas.openxmlformats.org/markup-compatibility/2006" xmlns:aink="http://schemas.microsoft.com/office/drawing/2016/ink" xmlns:am3d="http://schemas.microsoft.com/office/drawing/2017/model3d" xmlns:o="urn:schemas-microsoft-com:office:office" xmlns:oel="http://schemas.microsoft.com/office/2019/extlst" xmlns:r="http://schemas.openxmlformats.org/officeDocument/2006/relationships" xmlns:m="http://schemas.openxmlformats.org/officeDocument/2006/math" xmlns:v="urn:schemas-microsoft-com:vml" xmlns:wp14="http://schemas.microsoft.com/office/word/2010/wordprocessingDrawing" xmlns:wp="http://schemas.openxmlformats.org/drawingml/2006/wordprocessingDrawing" xmlns:w10="urn:schemas-microsoft-com:office:word" xmlns:w="http://schemas.openxmlformats.org/wordprocessingml/2006/main" xmlns:w14="http://schemas.microsoft.com/office/word/2010/wordml" xmlns:w15="http://schemas.microsoft.com/office/word/2012/wordml" xmlns:w16cex="http://schemas.microsoft.com/office/word/2018/wordml/cex" xmlns:w16cid="http://schemas.microsoft.com/office/word/2016/wordml/cid" xmlns:w16="http://schemas.microsoft.com/office/word/2018/wordml" xmlns:w16sdtdh="http://schemas.microsoft.com/office/word/2020/wordml/sdtdatahash" xmlns:w16se="http://schemas.microsoft.com/office/word/2015/wordml/symex" xmlns:wpg="http://schemas.microsoft.com/office/word/2010/wordprocessingGroup" xmlns:wpi="http://schemas.microsoft.com/office/word/2010/wordprocessingInk" xmlns:wne="http://schemas.microsoft.com/office/word/2006/wordml" xmlns:wps="http://schemas.microsoft.com/office/word/2010/wordprocessingShape" mc:Ignorable="w14 w15 w16se w16cid w16 w16cex w16sdtdh wp14">
+<w:numbering xmlns:wpc="http://schemas.microsoft.com/office/word/2010/wordprocessingCanvas" xmlns:cx="http://schemas.microsoft.com/office/drawing/2014/chartex" xmlns:cx1="http://schemas.microsoft.com/office/drawing/2015/9/8/chartex" xmlns:cx2="http://schemas.microsoft.com/office/drawing/2015/10/21/chartex" xmlns:cx3="http://schemas.microsoft.com/office/drawing/2016/5/9/chartex" xmlns:cx4="http://schemas.microsoft.com/office/drawing/2016/5/10/chartex" xmlns:cx5="http://schemas.microsoft.com/office/drawing/2016/5/11/chartex" xmlns:cx6="http://schemas.microsoft.com/office/drawing/2016/5/12/chartex" xmlns:cx7="http://schemas.microsoft.com/office/drawing/2016/5/13/chartex" xmlns:cx8="http://schemas.microsoft.com/office/drawing/2016/5/14/chartex" xmlns:mc="http://schemas.openxmlformats.org/markup-compatibility/2006" xmlns:aink="http://schemas.microsoft.com/office/drawing/2016/ink" xmlns:am3d="http://schemas.microsoft.com/office/drawing/2017/model3d" xmlns:o="urn:schemas-microsoft-com:office:office" xmlns:oel="http://schemas.microsoft.com/office/2019/extlst" xmlns:r="http://schemas.openxmlformats.org/officeDocument/2006/relationships" xmlns:m="http://schemas.openxmlformats.org/officeDocument/2006/math" xmlns:v="urn:schemas-microsoft-com:vml" xmlns:wp14="http://schemas.microsoft.com/office/word/2010/wordprocessingDrawing" xmlns:wp="http://schemas.openxmlformats.org/drawingml/2006/wordprocessingDrawing" xmlns:w10="urn:schemas-microsoft-com:office:word" xmlns:w="http://schemas.openxmlformats.org/wordprocessingml/2006/main" xmlns:w14="http://schemas.microsoft.com/office/word/2010/wordml" xmlns:w15="http://schemas.microsoft.com/office/word/2012/wordml" xmlns:w16cex="http://schemas.microsoft.com/office/word/2018/wordml/cex" xmlns:w16cid="http://schemas.microsoft.com/office/word/2016/wordml/cid" xmlns:w16="http://schemas.microsoft.com/office/word/2018/wordml" xmlns:w16du="http://schemas.microsoft.com/office/word/2023/wordml/word16du" xmlns:w16sdtdh="http://schemas.microsoft.com/office/word/2020/wordml/sdtdatahash" xmlns:w16se="http://schemas.microsoft.com/office/word/2015/wordml/symex" xmlns:wpg="http://schemas.microsoft.com/office/word/2010/wordprocessingGroup" xmlns:wpi="http://schemas.microsoft.com/office/word/2010/wordprocessingInk" xmlns:wne="http://schemas.microsoft.com/office/word/2006/wordml" xmlns:wps="http://schemas.microsoft.com/office/word/2010/wordprocessingShape" mc:Ignorable="w14 w15 w16se w16cid w16 w16cex w16sdtdh wp14">
   <w:abstractNum w:abstractNumId="0" w15:restartNumberingAfterBreak="0">
     <w:nsid w:val="13914526"/>
     <w:multiLevelType w:val="hybridMultilevel"/>

</xml_diff>